<commit_message>
updated linear algebra packet
</commit_message>
<xml_diff>
--- a/syllabus2019-2020.docx
+++ b/syllabus2019-2020.docx
@@ -1412,11 +1412,9 @@
             <w:tcW w:w="5179" w:type="dxa"/>
           </w:tcPr>
           <w:p>
-            <w:bookmarkStart w:id="0" w:name="_GoBack"/>
             <w:r>
               <w:t>K Nearest Neighbors Assignment</w:t>
             </w:r>
-            <w:bookmarkEnd w:id="0"/>
           </w:p>
         </w:tc>
       </w:tr>
@@ -1541,6 +1539,258 @@
           </w:tcPr>
           <w:p>
             <w:r>
+              <w:t>Classification Project: College Analysis</w:t>
+            </w:r>
+          </w:p>
+        </w:tc>
+      </w:tr>
+      <w:tr>
+        <w:tc>
+          <w:tcPr>
+            <w:tcW w:w="1352" w:type="dxa"/>
+          </w:tcPr>
+          <w:p>
+            <w:r>
+              <w:t>Nov 5</w:t>
+            </w:r>
+          </w:p>
+        </w:tc>
+        <w:tc>
+          <w:tcPr>
+            <w:tcW w:w="1127" w:type="dxa"/>
+          </w:tcPr>
+          <w:p>
+            <w:r>
+              <w:t>D</w:t>
+            </w:r>
+          </w:p>
+        </w:tc>
+        <w:tc>
+          <w:tcPr>
+            <w:tcW w:w="1692" w:type="dxa"/>
+          </w:tcPr>
+          <w:p>
+            <w:r>
+              <w:t>Linear Algebra</w:t>
+            </w:r>
+          </w:p>
+        </w:tc>
+        <w:tc>
+          <w:tcPr>
+            <w:tcW w:w="5179" w:type="dxa"/>
+          </w:tcPr>
+          <w:p>
+            <w:r>
+              <w:t>Classification Project: College Analysis</w:t>
+            </w:r>
+          </w:p>
+        </w:tc>
+      </w:tr>
+      <w:tr>
+        <w:tc>
+          <w:tcPr>
+            <w:tcW w:w="1352" w:type="dxa"/>
+          </w:tcPr>
+          <w:p>
+            <w:r>
+              <w:t>Nov 7</w:t>
+            </w:r>
+          </w:p>
+        </w:tc>
+        <w:tc>
+          <w:tcPr>
+            <w:tcW w:w="1127" w:type="dxa"/>
+          </w:tcPr>
+          <w:p>
+            <w:r>
+              <w:t>B</w:t>
+            </w:r>
+          </w:p>
+        </w:tc>
+        <w:tc>
+          <w:tcPr>
+            <w:tcW w:w="1692" w:type="dxa"/>
+          </w:tcPr>
+          <w:p>
+            <w:r>
+              <w:t>Linear Algebra</w:t>
+            </w:r>
+          </w:p>
+        </w:tc>
+        <w:tc>
+          <w:tcPr>
+            <w:tcW w:w="5179" w:type="dxa"/>
+          </w:tcPr>
+          <w:p>
+            <w:r>
+              <w:t>Classification Project: College Analysis</w:t>
+            </w:r>
+          </w:p>
+        </w:tc>
+      </w:tr>
+      <w:tr>
+        <w:tc>
+          <w:tcPr>
+            <w:tcW w:w="1352" w:type="dxa"/>
+          </w:tcPr>
+          <w:p>
+            <w:r>
+              <w:t>Nov 8</w:t>
+            </w:r>
+          </w:p>
+        </w:tc>
+        <w:tc>
+          <w:tcPr>
+            <w:tcW w:w="1127" w:type="dxa"/>
+          </w:tcPr>
+          <w:p>
+            <w:r>
+              <w:t>A</w:t>
+            </w:r>
+          </w:p>
+        </w:tc>
+        <w:tc>
+          <w:tcPr>
+            <w:tcW w:w="1692" w:type="dxa"/>
+          </w:tcPr>
+          <w:p>
+            <w:r>
+              <w:t>Linear Algebra</w:t>
+            </w:r>
+          </w:p>
+        </w:tc>
+        <w:tc>
+          <w:tcPr>
+            <w:tcW w:w="5179" w:type="dxa"/>
+          </w:tcPr>
+          <w:p>
+            <w:r>
+              <w:t>Classification Project: College Analysis</w:t>
+            </w:r>
+          </w:p>
+        </w:tc>
+      </w:tr>
+      <w:tr>
+        <w:tc>
+          <w:tcPr>
+            <w:tcW w:w="1352" w:type="dxa"/>
+          </w:tcPr>
+          <w:p>
+            <w:r>
+              <w:t>Nov 11</w:t>
+            </w:r>
+          </w:p>
+        </w:tc>
+        <w:tc>
+          <w:tcPr>
+            <w:tcW w:w="1127" w:type="dxa"/>
+          </w:tcPr>
+          <w:p>
+            <w:r>
+              <w:t>F</w:t>
+            </w:r>
+          </w:p>
+        </w:tc>
+        <w:tc>
+          <w:tcPr>
+            <w:tcW w:w="1692" w:type="dxa"/>
+          </w:tcPr>
+          <w:p>
+            <w:r>
+              <w:t>Linear Algebra</w:t>
+            </w:r>
+          </w:p>
+        </w:tc>
+        <w:tc>
+          <w:tcPr>
+            <w:tcW w:w="5179" w:type="dxa"/>
+          </w:tcPr>
+          <w:p>
+            <w:r>
+              <w:t>Classification Project: College Analysis</w:t>
+            </w:r>
+          </w:p>
+        </w:tc>
+      </w:tr>
+      <w:tr>
+        <w:tc>
+          <w:tcPr>
+            <w:tcW w:w="1352" w:type="dxa"/>
+          </w:tcPr>
+          <w:p>
+            <w:r>
+              <w:t>Nov 12</w:t>
+            </w:r>
+          </w:p>
+        </w:tc>
+        <w:tc>
+          <w:tcPr>
+            <w:tcW w:w="1127" w:type="dxa"/>
+          </w:tcPr>
+          <w:p>
+            <w:r>
+              <w:t>E</w:t>
+            </w:r>
+          </w:p>
+        </w:tc>
+        <w:tc>
+          <w:tcPr>
+            <w:tcW w:w="1692" w:type="dxa"/>
+          </w:tcPr>
+          <w:p>
+            <w:r>
+              <w:t>Linear Algebra</w:t>
+            </w:r>
+          </w:p>
+        </w:tc>
+        <w:tc>
+          <w:tcPr>
+            <w:tcW w:w="5179" w:type="dxa"/>
+          </w:tcPr>
+          <w:p>
+            <w:r>
+              <w:t>Classification Project: College Analysis</w:t>
+            </w:r>
+          </w:p>
+        </w:tc>
+      </w:tr>
+      <w:tr>
+        <w:tc>
+          <w:tcPr>
+            <w:tcW w:w="1352" w:type="dxa"/>
+          </w:tcPr>
+          <w:p>
+            <w:r>
+              <w:t>Nov 13</w:t>
+            </w:r>
+          </w:p>
+        </w:tc>
+        <w:tc>
+          <w:tcPr>
+            <w:tcW w:w="1127" w:type="dxa"/>
+          </w:tcPr>
+          <w:p>
+            <w:r>
+              <w:t>D</w:t>
+            </w:r>
+          </w:p>
+        </w:tc>
+        <w:tc>
+          <w:tcPr>
+            <w:tcW w:w="1692" w:type="dxa"/>
+          </w:tcPr>
+          <w:p>
+            <w:r>
+              <w:t>Linear Algebra</w:t>
+            </w:r>
+          </w:p>
+        </w:tc>
+        <w:tc>
+          <w:tcPr>
+            <w:tcW w:w="5179" w:type="dxa"/>
+          </w:tcPr>
+          <w:p>
+            <w:r>
               <w:t>K Means Clustering Assignment</w:t>
             </w:r>
           </w:p>
@@ -1553,17 +1803,17 @@
           </w:tcPr>
           <w:p>
             <w:r>
-              <w:t>Nov 5</w:t>
-            </w:r>
-          </w:p>
-        </w:tc>
-        <w:tc>
-          <w:tcPr>
-            <w:tcW w:w="1127" w:type="dxa"/>
-          </w:tcPr>
-          <w:p>
-            <w:r>
-              <w:t>D</w:t>
+              <w:t>Nov 15</w:t>
+            </w:r>
+          </w:p>
+        </w:tc>
+        <w:tc>
+          <w:tcPr>
+            <w:tcW w:w="1127" w:type="dxa"/>
+          </w:tcPr>
+          <w:p>
+            <w:r>
+              <w:t>B</w:t>
             </w:r>
           </w:p>
         </w:tc>
@@ -1595,17 +1845,17 @@
           </w:tcPr>
           <w:p>
             <w:r>
-              <w:t>Nov 7</w:t>
-            </w:r>
-          </w:p>
-        </w:tc>
-        <w:tc>
-          <w:tcPr>
-            <w:tcW w:w="1127" w:type="dxa"/>
-          </w:tcPr>
-          <w:p>
-            <w:r>
-              <w:t>B</w:t>
+              <w:t>Nov 18</w:t>
+            </w:r>
+          </w:p>
+        </w:tc>
+        <w:tc>
+          <w:tcPr>
+            <w:tcW w:w="1127" w:type="dxa"/>
+          </w:tcPr>
+          <w:p>
+            <w:r>
+              <w:t>A</w:t>
             </w:r>
           </w:p>
         </w:tc>
@@ -1625,68 +1875,19 @@
           </w:tcPr>
           <w:p>
             <w:r>
-              <w:t>Linear Algebra Packet Page 4 #1</w:t>
-            </w:r>
-          </w:p>
-        </w:tc>
-      </w:tr>
-      <w:tr>
-        <w:tc>
-          <w:tcPr>
-            <w:tcW w:w="1352" w:type="dxa"/>
-          </w:tcPr>
-          <w:p>
-            <w:r>
-              <w:t>Nov 8</w:t>
-            </w:r>
-          </w:p>
-        </w:tc>
-        <w:tc>
-          <w:tcPr>
-            <w:tcW w:w="1127" w:type="dxa"/>
-          </w:tcPr>
-          <w:p>
-            <w:r>
-              <w:t>A</w:t>
-            </w:r>
-          </w:p>
-        </w:tc>
-        <w:tc>
-          <w:tcPr>
-            <w:tcW w:w="1692" w:type="dxa"/>
-          </w:tcPr>
-          <w:p>
-            <w:r>
-              <w:t>Linear Algebra</w:t>
-            </w:r>
-          </w:p>
-        </w:tc>
-        <w:tc>
-          <w:tcPr>
-            <w:tcW w:w="5179" w:type="dxa"/>
-          </w:tcPr>
-          <w:p>
-            <w:r>
-              <w:t>Linear Algebra HW page 4 #2, page 6 #7,8, page 8 #</w:t>
-            </w:r>
-            <w:proofErr w:type="spellStart"/>
-            <w:proofErr w:type="gramStart"/>
-            <w:r>
-              <w:t>a,b</w:t>
-            </w:r>
-            <w:proofErr w:type="spellEnd"/>
-            <w:proofErr w:type="gramEnd"/>
-          </w:p>
-        </w:tc>
-      </w:tr>
-      <w:tr>
-        <w:tc>
-          <w:tcPr>
-            <w:tcW w:w="1352" w:type="dxa"/>
-          </w:tcPr>
-          <w:p>
-            <w:r>
-              <w:t>Nov 11</w:t>
+              <w:t>Linear Algebra Packet through Page 4</w:t>
+            </w:r>
+          </w:p>
+        </w:tc>
+      </w:tr>
+      <w:tr>
+        <w:tc>
+          <w:tcPr>
+            <w:tcW w:w="1352" w:type="dxa"/>
+          </w:tcPr>
+          <w:p>
+            <w:r>
+              <w:t>Nov 19</w:t>
             </w:r>
           </w:p>
         </w:tc>
@@ -1704,11 +1905,45 @@
           <w:tcPr>
             <w:tcW w:w="1692" w:type="dxa"/>
           </w:tcPr>
-          <w:p>
-            <w:r>
-              <w:t>Linear Algebra</w:t>
-            </w:r>
-          </w:p>
+          <w:p/>
+        </w:tc>
+        <w:tc>
+          <w:tcPr>
+            <w:tcW w:w="5179" w:type="dxa"/>
+          </w:tcPr>
+          <w:p>
+            <w:r>
+              <w:t>Linear Algebra HW through Page 8</w:t>
+            </w:r>
+          </w:p>
+        </w:tc>
+      </w:tr>
+      <w:tr>
+        <w:tc>
+          <w:tcPr>
+            <w:tcW w:w="1352" w:type="dxa"/>
+          </w:tcPr>
+          <w:p>
+            <w:r>
+              <w:t>Nov 20</w:t>
+            </w:r>
+          </w:p>
+        </w:tc>
+        <w:tc>
+          <w:tcPr>
+            <w:tcW w:w="1127" w:type="dxa"/>
+          </w:tcPr>
+          <w:p>
+            <w:r>
+              <w:t>E</w:t>
+            </w:r>
+          </w:p>
+        </w:tc>
+        <w:tc>
+          <w:tcPr>
+            <w:tcW w:w="1692" w:type="dxa"/>
+          </w:tcPr>
+          <w:p/>
         </w:tc>
         <w:tc>
           <w:tcPr>
@@ -1719,253 +1954,6 @@
               <w:t>Linear Algebra HW finish through page 11</w:t>
             </w:r>
           </w:p>
-        </w:tc>
-      </w:tr>
-      <w:tr>
-        <w:tc>
-          <w:tcPr>
-            <w:tcW w:w="1352" w:type="dxa"/>
-          </w:tcPr>
-          <w:p>
-            <w:r>
-              <w:t>Nov 12</w:t>
-            </w:r>
-          </w:p>
-        </w:tc>
-        <w:tc>
-          <w:tcPr>
-            <w:tcW w:w="1127" w:type="dxa"/>
-          </w:tcPr>
-          <w:p>
-            <w:r>
-              <w:t>E</w:t>
-            </w:r>
-          </w:p>
-        </w:tc>
-        <w:tc>
-          <w:tcPr>
-            <w:tcW w:w="1692" w:type="dxa"/>
-          </w:tcPr>
-          <w:p>
-            <w:r>
-              <w:t>Linear Algebra</w:t>
-            </w:r>
-          </w:p>
-        </w:tc>
-        <w:tc>
-          <w:tcPr>
-            <w:tcW w:w="5179" w:type="dxa"/>
-          </w:tcPr>
-          <w:p>
-            <w:r>
-              <w:t>Linear Algebra pg. 15-16 letters a-d and find inverse of [[</w:t>
-            </w:r>
-            <w:proofErr w:type="gramStart"/>
-            <w:r>
-              <w:t>1,-</w:t>
-            </w:r>
-            <w:proofErr w:type="gramEnd"/>
-            <w:r>
-              <w:t>2,1],[-1,2,2],[1,0,1]]</w:t>
-            </w:r>
-          </w:p>
-        </w:tc>
-      </w:tr>
-      <w:tr>
-        <w:tc>
-          <w:tcPr>
-            <w:tcW w:w="1352" w:type="dxa"/>
-          </w:tcPr>
-          <w:p>
-            <w:r>
-              <w:t>Nov 13</w:t>
-            </w:r>
-          </w:p>
-        </w:tc>
-        <w:tc>
-          <w:tcPr>
-            <w:tcW w:w="1127" w:type="dxa"/>
-          </w:tcPr>
-          <w:p>
-            <w:r>
-              <w:t>D</w:t>
-            </w:r>
-          </w:p>
-        </w:tc>
-        <w:tc>
-          <w:tcPr>
-            <w:tcW w:w="1692" w:type="dxa"/>
-          </w:tcPr>
-          <w:p>
-            <w:r>
-              <w:t>Linear Algebra</w:t>
-            </w:r>
-          </w:p>
-        </w:tc>
-        <w:tc>
-          <w:tcPr>
-            <w:tcW w:w="5179" w:type="dxa"/>
-          </w:tcPr>
-          <w:p>
-            <w:r>
-              <w:t>Linear Algebra pg. 16 #2 and pg. 19</w:t>
-            </w:r>
-          </w:p>
-        </w:tc>
-      </w:tr>
-      <w:tr>
-        <w:tc>
-          <w:tcPr>
-            <w:tcW w:w="1352" w:type="dxa"/>
-          </w:tcPr>
-          <w:p>
-            <w:r>
-              <w:t>Nov 15</w:t>
-            </w:r>
-          </w:p>
-        </w:tc>
-        <w:tc>
-          <w:tcPr>
-            <w:tcW w:w="1127" w:type="dxa"/>
-          </w:tcPr>
-          <w:p>
-            <w:r>
-              <w:t>B</w:t>
-            </w:r>
-          </w:p>
-        </w:tc>
-        <w:tc>
-          <w:tcPr>
-            <w:tcW w:w="1692" w:type="dxa"/>
-          </w:tcPr>
-          <w:p>
-            <w:r>
-              <w:t>Linear Algebra</w:t>
-            </w:r>
-          </w:p>
-        </w:tc>
-        <w:tc>
-          <w:tcPr>
-            <w:tcW w:w="5179" w:type="dxa"/>
-          </w:tcPr>
-          <w:p>
-            <w:r>
-              <w:t>College Rankings Project</w:t>
-            </w:r>
-          </w:p>
-        </w:tc>
-      </w:tr>
-      <w:tr>
-        <w:tc>
-          <w:tcPr>
-            <w:tcW w:w="1352" w:type="dxa"/>
-          </w:tcPr>
-          <w:p>
-            <w:r>
-              <w:t>Nov 18</w:t>
-            </w:r>
-          </w:p>
-        </w:tc>
-        <w:tc>
-          <w:tcPr>
-            <w:tcW w:w="1127" w:type="dxa"/>
-          </w:tcPr>
-          <w:p>
-            <w:r>
-              <w:t>A</w:t>
-            </w:r>
-          </w:p>
-        </w:tc>
-        <w:tc>
-          <w:tcPr>
-            <w:tcW w:w="1692" w:type="dxa"/>
-          </w:tcPr>
-          <w:p>
-            <w:r>
-              <w:t>Linear Algebra</w:t>
-            </w:r>
-          </w:p>
-        </w:tc>
-        <w:tc>
-          <w:tcPr>
-            <w:tcW w:w="5179" w:type="dxa"/>
-          </w:tcPr>
-          <w:p>
-            <w:r>
-              <w:t>College Rankings Project Due</w:t>
-            </w:r>
-          </w:p>
-        </w:tc>
-      </w:tr>
-      <w:tr>
-        <w:tc>
-          <w:tcPr>
-            <w:tcW w:w="1352" w:type="dxa"/>
-          </w:tcPr>
-          <w:p>
-            <w:r>
-              <w:t>Nov 19</w:t>
-            </w:r>
-          </w:p>
-        </w:tc>
-        <w:tc>
-          <w:tcPr>
-            <w:tcW w:w="1127" w:type="dxa"/>
-          </w:tcPr>
-          <w:p>
-            <w:r>
-              <w:t>F</w:t>
-            </w:r>
-          </w:p>
-        </w:tc>
-        <w:tc>
-          <w:tcPr>
-            <w:tcW w:w="1692" w:type="dxa"/>
-          </w:tcPr>
-          <w:p/>
-        </w:tc>
-        <w:tc>
-          <w:tcPr>
-            <w:tcW w:w="5179" w:type="dxa"/>
-          </w:tcPr>
-          <w:p>
-            <w:r>
-              <w:t>Image compression/College Rankings SVD</w:t>
-            </w:r>
-          </w:p>
-        </w:tc>
-      </w:tr>
-      <w:tr>
-        <w:tc>
-          <w:tcPr>
-            <w:tcW w:w="1352" w:type="dxa"/>
-          </w:tcPr>
-          <w:p>
-            <w:r>
-              <w:t>Nov 20</w:t>
-            </w:r>
-          </w:p>
-        </w:tc>
-        <w:tc>
-          <w:tcPr>
-            <w:tcW w:w="1127" w:type="dxa"/>
-          </w:tcPr>
-          <w:p>
-            <w:r>
-              <w:t>E</w:t>
-            </w:r>
-          </w:p>
-        </w:tc>
-        <w:tc>
-          <w:tcPr>
-            <w:tcW w:w="1692" w:type="dxa"/>
-          </w:tcPr>
-          <w:p/>
-        </w:tc>
-        <w:tc>
-          <w:tcPr>
-            <w:tcW w:w="5179" w:type="dxa"/>
-          </w:tcPr>
           <w:p>
             <w:pPr>
               <w:rPr>
@@ -2018,7 +2006,11 @@
           <w:tcPr>
             <w:tcW w:w="5179" w:type="dxa"/>
           </w:tcPr>
-          <w:p/>
+          <w:p>
+            <w:r>
+              <w:t>Linear Algebra HW finish through pg. 20</w:t>
+            </w:r>
+          </w:p>
         </w:tc>
       </w:tr>
       <w:tr>
@@ -2058,6 +2050,135 @@
           </w:tcPr>
           <w:p>
             <w:r>
+              <w:t>Linear Algebra HW finish through pg. 24</w:t>
+            </w:r>
+          </w:p>
+        </w:tc>
+      </w:tr>
+      <w:tr>
+        <w:tc>
+          <w:tcPr>
+            <w:tcW w:w="1352" w:type="dxa"/>
+          </w:tcPr>
+          <w:p>
+            <w:r>
+              <w:t>Dec 4</w:t>
+            </w:r>
+          </w:p>
+        </w:tc>
+        <w:tc>
+          <w:tcPr>
+            <w:tcW w:w="1127" w:type="dxa"/>
+          </w:tcPr>
+          <w:p>
+            <w:r>
+              <w:t>D</w:t>
+            </w:r>
+          </w:p>
+        </w:tc>
+        <w:tc>
+          <w:tcPr>
+            <w:tcW w:w="1692" w:type="dxa"/>
+          </w:tcPr>
+          <w:p>
+            <w:r>
+              <w:t>Recommender Systems</w:t>
+            </w:r>
+          </w:p>
+        </w:tc>
+        <w:tc>
+          <w:tcPr>
+            <w:tcW w:w="5179" w:type="dxa"/>
+          </w:tcPr>
+          <w:p>
+            <w:r>
+              <w:t>Linear Algebra HW finish through pg. 28</w:t>
+            </w:r>
+          </w:p>
+        </w:tc>
+      </w:tr>
+      <w:tr>
+        <w:tc>
+          <w:tcPr>
+            <w:tcW w:w="1352" w:type="dxa"/>
+          </w:tcPr>
+          <w:p>
+            <w:r>
+              <w:t>Dec 6</w:t>
+            </w:r>
+          </w:p>
+        </w:tc>
+        <w:tc>
+          <w:tcPr>
+            <w:tcW w:w="1127" w:type="dxa"/>
+          </w:tcPr>
+          <w:p>
+            <w:r>
+              <w:t>B</w:t>
+            </w:r>
+          </w:p>
+        </w:tc>
+        <w:tc>
+          <w:tcPr>
+            <w:tcW w:w="1692" w:type="dxa"/>
+          </w:tcPr>
+          <w:p>
+            <w:r>
+              <w:t>Recommender Systems</w:t>
+            </w:r>
+          </w:p>
+        </w:tc>
+        <w:tc>
+          <w:tcPr>
+            <w:tcW w:w="5179" w:type="dxa"/>
+          </w:tcPr>
+          <w:p>
+            <w:r>
+              <w:t xml:space="preserve">Finish </w:t>
+            </w:r>
+            <w:r>
+              <w:t>Linear Algebra HW</w:t>
+            </w:r>
+          </w:p>
+        </w:tc>
+      </w:tr>
+      <w:tr>
+        <w:tc>
+          <w:tcPr>
+            <w:tcW w:w="1352" w:type="dxa"/>
+          </w:tcPr>
+          <w:p>
+            <w:r>
+              <w:t>Dec 9</w:t>
+            </w:r>
+          </w:p>
+        </w:tc>
+        <w:tc>
+          <w:tcPr>
+            <w:tcW w:w="1127" w:type="dxa"/>
+          </w:tcPr>
+          <w:p>
+            <w:r>
+              <w:t>A</w:t>
+            </w:r>
+          </w:p>
+        </w:tc>
+        <w:tc>
+          <w:tcPr>
+            <w:tcW w:w="1692" w:type="dxa"/>
+          </w:tcPr>
+          <w:p>
+            <w:r>
+              <w:t>Recommender Systems</w:t>
+            </w:r>
+          </w:p>
+        </w:tc>
+        <w:tc>
+          <w:tcPr>
+            <w:tcW w:w="5179" w:type="dxa"/>
+          </w:tcPr>
+          <w:p>
+            <w:r>
               <w:t>Dimensionality Reduction Assignment</w:t>
             </w:r>
           </w:p>
@@ -2070,7 +2191,97 @@
           </w:tcPr>
           <w:p>
             <w:r>
-              <w:t>Dec 4</w:t>
+              <w:t>Dec 10</w:t>
+            </w:r>
+          </w:p>
+        </w:tc>
+        <w:tc>
+          <w:tcPr>
+            <w:tcW w:w="1127" w:type="dxa"/>
+          </w:tcPr>
+          <w:p>
+            <w:r>
+              <w:t>F</w:t>
+            </w:r>
+          </w:p>
+        </w:tc>
+        <w:tc>
+          <w:tcPr>
+            <w:tcW w:w="1692" w:type="dxa"/>
+          </w:tcPr>
+          <w:p>
+            <w:r>
+              <w:t xml:space="preserve">Finish Lin </w:t>
+            </w:r>
+            <w:proofErr w:type="spellStart"/>
+            <w:r>
+              <w:t>Alg</w:t>
+            </w:r>
+            <w:proofErr w:type="spellEnd"/>
+          </w:p>
+        </w:tc>
+        <w:tc>
+          <w:tcPr>
+            <w:tcW w:w="5179" w:type="dxa"/>
+          </w:tcPr>
+          <w:p>
+            <w:r>
+              <w:t>Recommender Systems Assignment</w:t>
+            </w:r>
+          </w:p>
+        </w:tc>
+      </w:tr>
+      <w:tr>
+        <w:tc>
+          <w:tcPr>
+            <w:tcW w:w="1352" w:type="dxa"/>
+          </w:tcPr>
+          <w:p>
+            <w:r>
+              <w:t>Dec 11</w:t>
+            </w:r>
+          </w:p>
+        </w:tc>
+        <w:tc>
+          <w:tcPr>
+            <w:tcW w:w="1127" w:type="dxa"/>
+          </w:tcPr>
+          <w:p>
+            <w:r>
+              <w:t>E</w:t>
+            </w:r>
+          </w:p>
+        </w:tc>
+        <w:tc>
+          <w:tcPr>
+            <w:tcW w:w="1692" w:type="dxa"/>
+          </w:tcPr>
+          <w:p>
+            <w:r>
+              <w:t>Recommender Systems</w:t>
+            </w:r>
+          </w:p>
+        </w:tc>
+        <w:tc>
+          <w:tcPr>
+            <w:tcW w:w="5179" w:type="dxa"/>
+          </w:tcPr>
+          <w:p>
+            <w:r>
+              <w:t>Recommender Systems Problem Set</w:t>
+            </w:r>
+          </w:p>
+        </w:tc>
+      </w:tr>
+      <w:tr>
+        <w:tc>
+          <w:tcPr>
+            <w:tcW w:w="1352" w:type="dxa"/>
+          </w:tcPr>
+          <w:p>
+            <w:r>
+              <w:lastRenderedPageBreak/>
+              <w:t>Dec 12</w:t>
             </w:r>
           </w:p>
         </w:tc>
@@ -2090,29 +2301,31 @@
           </w:tcPr>
           <w:p>
             <w:r>
-              <w:t>Recommender Systems</w:t>
-            </w:r>
-          </w:p>
-        </w:tc>
-        <w:tc>
-          <w:tcPr>
-            <w:tcW w:w="5179" w:type="dxa"/>
-          </w:tcPr>
-          <w:p>
-            <w:r>
-              <w:t>Recommender Systems Assignment</w:t>
-            </w:r>
-          </w:p>
-        </w:tc>
-      </w:tr>
-      <w:tr>
-        <w:tc>
-          <w:tcPr>
-            <w:tcW w:w="1352" w:type="dxa"/>
-          </w:tcPr>
-          <w:p>
-            <w:r>
-              <w:t>Dec 6</w:t>
+              <w:t>Natural Language Processing</w:t>
+            </w:r>
+          </w:p>
+        </w:tc>
+        <w:tc>
+          <w:tcPr>
+            <w:tcW w:w="5179" w:type="dxa"/>
+          </w:tcPr>
+          <w:p>
+            <w:r>
+              <w:t>Netflix Recommender Project</w:t>
+            </w:r>
+            <w:bookmarkStart w:id="0" w:name="_GoBack"/>
+            <w:bookmarkEnd w:id="0"/>
+          </w:p>
+        </w:tc>
+      </w:tr>
+      <w:tr>
+        <w:tc>
+          <w:tcPr>
+            <w:tcW w:w="1352" w:type="dxa"/>
+          </w:tcPr>
+          <w:p>
+            <w:r>
+              <w:t>Dec 16</w:t>
             </w:r>
           </w:p>
         </w:tc>
@@ -2132,29 +2345,29 @@
           </w:tcPr>
           <w:p>
             <w:r>
-              <w:t>Recommender Systems</w:t>
-            </w:r>
-          </w:p>
-        </w:tc>
-        <w:tc>
-          <w:tcPr>
-            <w:tcW w:w="5179" w:type="dxa"/>
-          </w:tcPr>
-          <w:p>
-            <w:r>
-              <w:t>Recommender Systems Problem Set</w:t>
-            </w:r>
-          </w:p>
-        </w:tc>
-      </w:tr>
-      <w:tr>
-        <w:tc>
-          <w:tcPr>
-            <w:tcW w:w="1352" w:type="dxa"/>
-          </w:tcPr>
-          <w:p>
-            <w:r>
-              <w:t>Dec 9</w:t>
+              <w:t>Natural Language Processing</w:t>
+            </w:r>
+          </w:p>
+        </w:tc>
+        <w:tc>
+          <w:tcPr>
+            <w:tcW w:w="5179" w:type="dxa"/>
+          </w:tcPr>
+          <w:p>
+            <w:r>
+              <w:t>Netflix Recommender Project</w:t>
+            </w:r>
+          </w:p>
+        </w:tc>
+      </w:tr>
+      <w:tr>
+        <w:tc>
+          <w:tcPr>
+            <w:tcW w:w="1352" w:type="dxa"/>
+          </w:tcPr>
+          <w:p>
+            <w:r>
+              <w:t>Dec 17</w:t>
             </w:r>
           </w:p>
         </w:tc>
@@ -2174,7 +2387,7 @@
           </w:tcPr>
           <w:p>
             <w:r>
-              <w:t>Recommender Systems</w:t>
+              <w:t>Natural Language Processing</w:t>
             </w:r>
           </w:p>
         </w:tc>
@@ -2196,7 +2409,7 @@
           </w:tcPr>
           <w:p>
             <w:r>
-              <w:t>Dec 10</w:t>
+              <w:t>Dec 18</w:t>
             </w:r>
           </w:p>
         </w:tc>
@@ -2216,30 +2429,29 @@
           </w:tcPr>
           <w:p>
             <w:r>
-              <w:t>Recommender Systems</w:t>
-            </w:r>
-          </w:p>
-        </w:tc>
-        <w:tc>
-          <w:tcPr>
-            <w:tcW w:w="5179" w:type="dxa"/>
-          </w:tcPr>
-          <w:p>
-            <w:r>
-              <w:t>Netflix Recommender Project</w:t>
-            </w:r>
-          </w:p>
-        </w:tc>
-      </w:tr>
-      <w:tr>
-        <w:tc>
-          <w:tcPr>
-            <w:tcW w:w="1352" w:type="dxa"/>
-          </w:tcPr>
-          <w:p>
-            <w:r>
-              <w:lastRenderedPageBreak/>
-              <w:t>Dec 11</w:t>
+              <w:t>Natural Language Processing</w:t>
+            </w:r>
+          </w:p>
+        </w:tc>
+        <w:tc>
+          <w:tcPr>
+            <w:tcW w:w="5179" w:type="dxa"/>
+          </w:tcPr>
+          <w:p>
+            <w:r>
+              <w:t>Natural Language Processing Assignment</w:t>
+            </w:r>
+          </w:p>
+        </w:tc>
+      </w:tr>
+      <w:tr>
+        <w:tc>
+          <w:tcPr>
+            <w:tcW w:w="1352" w:type="dxa"/>
+          </w:tcPr>
+          <w:p>
+            <w:r>
+              <w:t>Dec 19</w:t>
             </w:r>
           </w:p>
         </w:tc>
@@ -2259,48 +2471,6 @@
           </w:tcPr>
           <w:p>
             <w:r>
-              <w:t>Recommender Systems</w:t>
-            </w:r>
-          </w:p>
-        </w:tc>
-        <w:tc>
-          <w:tcPr>
-            <w:tcW w:w="5179" w:type="dxa"/>
-          </w:tcPr>
-          <w:p>
-            <w:r>
-              <w:t>Netflix Recommender Project</w:t>
-            </w:r>
-          </w:p>
-        </w:tc>
-      </w:tr>
-      <w:tr>
-        <w:tc>
-          <w:tcPr>
-            <w:tcW w:w="1352" w:type="dxa"/>
-          </w:tcPr>
-          <w:p>
-            <w:r>
-              <w:t>Dec 12</w:t>
-            </w:r>
-          </w:p>
-        </w:tc>
-        <w:tc>
-          <w:tcPr>
-            <w:tcW w:w="1127" w:type="dxa"/>
-          </w:tcPr>
-          <w:p>
-            <w:r>
-              <w:t>D</w:t>
-            </w:r>
-          </w:p>
-        </w:tc>
-        <w:tc>
-          <w:tcPr>
-            <w:tcW w:w="1692" w:type="dxa"/>
-          </w:tcPr>
-          <w:p>
-            <w:r>
               <w:t>Natural Language Processing</w:t>
             </w:r>
           </w:p>
@@ -2311,175 +2481,7 @@
           </w:tcPr>
           <w:p>
             <w:r>
-              <w:t>Netflix Recommender Project</w:t>
-            </w:r>
-          </w:p>
-        </w:tc>
-      </w:tr>
-      <w:tr>
-        <w:tc>
-          <w:tcPr>
-            <w:tcW w:w="1352" w:type="dxa"/>
-          </w:tcPr>
-          <w:p>
-            <w:r>
-              <w:t>Dec 16</w:t>
-            </w:r>
-          </w:p>
-        </w:tc>
-        <w:tc>
-          <w:tcPr>
-            <w:tcW w:w="1127" w:type="dxa"/>
-          </w:tcPr>
-          <w:p>
-            <w:r>
-              <w:t>B</w:t>
-            </w:r>
-          </w:p>
-        </w:tc>
-        <w:tc>
-          <w:tcPr>
-            <w:tcW w:w="1692" w:type="dxa"/>
-          </w:tcPr>
-          <w:p>
-            <w:r>
-              <w:t>Natural Language Processing</w:t>
-            </w:r>
-          </w:p>
-        </w:tc>
-        <w:tc>
-          <w:tcPr>
-            <w:tcW w:w="5179" w:type="dxa"/>
-          </w:tcPr>
-          <w:p>
-            <w:r>
-              <w:t>Natural Language Processing Assignment</w:t>
-            </w:r>
-          </w:p>
-        </w:tc>
-      </w:tr>
-      <w:tr>
-        <w:tc>
-          <w:tcPr>
-            <w:tcW w:w="1352" w:type="dxa"/>
-          </w:tcPr>
-          <w:p>
-            <w:r>
-              <w:t>Dec 17</w:t>
-            </w:r>
-          </w:p>
-        </w:tc>
-        <w:tc>
-          <w:tcPr>
-            <w:tcW w:w="1127" w:type="dxa"/>
-          </w:tcPr>
-          <w:p>
-            <w:r>
-              <w:t>A</w:t>
-            </w:r>
-          </w:p>
-        </w:tc>
-        <w:tc>
-          <w:tcPr>
-            <w:tcW w:w="1692" w:type="dxa"/>
-          </w:tcPr>
-          <w:p>
-            <w:r>
-              <w:t>Natural Language Processing</w:t>
-            </w:r>
-          </w:p>
-        </w:tc>
-        <w:tc>
-          <w:tcPr>
-            <w:tcW w:w="5179" w:type="dxa"/>
-          </w:tcPr>
-          <w:p>
-            <w:r>
               <w:t>Natural Language Processing Problem Set</w:t>
-            </w:r>
-          </w:p>
-        </w:tc>
-      </w:tr>
-      <w:tr>
-        <w:tc>
-          <w:tcPr>
-            <w:tcW w:w="1352" w:type="dxa"/>
-          </w:tcPr>
-          <w:p>
-            <w:r>
-              <w:t>Dec 18</w:t>
-            </w:r>
-          </w:p>
-        </w:tc>
-        <w:tc>
-          <w:tcPr>
-            <w:tcW w:w="1127" w:type="dxa"/>
-          </w:tcPr>
-          <w:p>
-            <w:r>
-              <w:t>F</w:t>
-            </w:r>
-          </w:p>
-        </w:tc>
-        <w:tc>
-          <w:tcPr>
-            <w:tcW w:w="1692" w:type="dxa"/>
-          </w:tcPr>
-          <w:p>
-            <w:r>
-              <w:t>Natural Language Processing</w:t>
-            </w:r>
-          </w:p>
-        </w:tc>
-        <w:tc>
-          <w:tcPr>
-            <w:tcW w:w="5179" w:type="dxa"/>
-          </w:tcPr>
-          <w:p>
-            <w:r>
-              <w:t>Natural Language Processing Project</w:t>
-            </w:r>
-          </w:p>
-        </w:tc>
-      </w:tr>
-      <w:tr>
-        <w:tc>
-          <w:tcPr>
-            <w:tcW w:w="1352" w:type="dxa"/>
-          </w:tcPr>
-          <w:p>
-            <w:r>
-              <w:t>Dec 19</w:t>
-            </w:r>
-          </w:p>
-        </w:tc>
-        <w:tc>
-          <w:tcPr>
-            <w:tcW w:w="1127" w:type="dxa"/>
-          </w:tcPr>
-          <w:p>
-            <w:r>
-              <w:t>E</w:t>
-            </w:r>
-          </w:p>
-        </w:tc>
-        <w:tc>
-          <w:tcPr>
-            <w:tcW w:w="1692" w:type="dxa"/>
-          </w:tcPr>
-          <w:p>
-            <w:r>
-              <w:t>Natural Language Processing</w:t>
-            </w:r>
-          </w:p>
-        </w:tc>
-        <w:tc>
-          <w:tcPr>
-            <w:tcW w:w="5179" w:type="dxa"/>
-          </w:tcPr>
-          <w:p>
-            <w:r>
-              <w:t>Natural Language Processing Project</w:t>
             </w:r>
           </w:p>
         </w:tc>

</xml_diff>